<commit_message>
chapter1: finished without images
</commit_message>
<xml_diff>
--- a/thrust balance report.docx
+++ b/thrust balance report.docx
@@ -262,7 +262,446 @@
     </w:p>
     <w:p>
       <w:pPr>
-        <w:jc w:val="center"/>
+        <w:pStyle w:val="HeaderText"/>
+        <w:rPr>
+          <w:b/>
+          <w:bCs/>
+          <w:sz w:val="40"/>
+          <w:szCs w:val="22"/>
+        </w:rPr>
+      </w:pPr>
+      <w:r>
+        <w:rPr>
+          <w:b/>
+          <w:bCs/>
+          <w:sz w:val="40"/>
+          <w:szCs w:val="22"/>
+        </w:rPr>
+        <w:lastRenderedPageBreak/>
+        <w:t>Abstract</w:t>
+      </w:r>
+    </w:p>
+    <w:p>
+      <w:pPr>
+        <w:rPr>
+          <w:lang w:bidi="fa-IR"/>
+        </w:rPr>
+      </w:pPr>
+      <w:r>
+        <w:rPr>
+          <w:b/>
+          <w:lang w:bidi="fa-IR"/>
+        </w:rPr>
+        <w:t>Thrust Balance</w:t>
+      </w:r>
+      <w:r>
+        <w:rPr>
+          <w:b/>
+          <w:lang w:bidi="fa-IR"/>
+        </w:rPr>
+        <w:t xml:space="preserve"> </w:t>
+      </w:r>
+      <w:r>
+        <w:rPr>
+          <w:lang w:bidi="fa-IR"/>
+        </w:rPr>
+        <w:t>testbed</w:t>
+      </w:r>
+      <w:r>
+        <w:rPr>
+          <w:lang w:bidi="fa-IR"/>
+        </w:rPr>
+        <w:t xml:space="preserve"> is one degree of freedom</w:t>
+      </w:r>
+      <w:r>
+        <w:rPr>
+          <w:lang w:bidi="fa-IR"/>
+        </w:rPr>
+        <w:t>(</w:t>
+      </w:r>
+      <w:r>
+        <w:rPr>
+          <w:rFonts w:hint="cs"/>
+          <w:rtl/>
+          <w:lang w:bidi="fa-IR"/>
+        </w:rPr>
+        <w:t>1</w:t>
+      </w:r>
+      <w:r>
+        <w:rPr>
+          <w:lang w:bidi="fa-IR"/>
+        </w:rPr>
+        <w:t>-DOF)</w:t>
+      </w:r>
+      <w:r>
+        <w:rPr>
+          <w:lang w:bidi="fa-IR"/>
+        </w:rPr>
+        <w:t xml:space="preserve"> representation </w:t>
+      </w:r>
+      <w:r>
+        <w:rPr>
+          <w:lang w:bidi="fa-IR"/>
+        </w:rPr>
+        <w:t xml:space="preserve">of a real </w:t>
+      </w:r>
+      <w:r>
+        <w:rPr>
+          <w:lang w:bidi="fa-IR"/>
+        </w:rPr>
+        <w:t>quadrotor</w:t>
+      </w:r>
+      <w:r>
+        <w:rPr>
+          <w:lang w:bidi="fa-IR"/>
+        </w:rPr>
+        <w:t>(12-DOF)</w:t>
+      </w:r>
+      <w:r>
+        <w:rPr>
+          <w:lang w:bidi="fa-IR"/>
+        </w:rPr>
+        <w:t xml:space="preserve"> system</w:t>
+      </w:r>
+      <w:r>
+        <w:rPr>
+          <w:lang w:bidi="fa-IR"/>
+        </w:rPr>
+        <w:t xml:space="preserve"> built for educational and academic purposes</w:t>
+      </w:r>
+      <w:r>
+        <w:rPr>
+          <w:lang w:bidi="fa-IR"/>
+        </w:rPr>
+        <w:t>.</w:t>
+      </w:r>
+      <w:r>
+        <w:rPr>
+          <w:lang w:bidi="fa-IR"/>
+        </w:rPr>
+        <w:t xml:space="preserve"> </w:t>
+      </w:r>
+      <w:r>
+        <w:rPr>
+          <w:lang w:bidi="fa-IR"/>
+        </w:rPr>
+        <w:t>This system can be used in various research fields related to quadrotors</w:t>
+      </w:r>
+      <w:r>
+        <w:rPr>
+          <w:lang w:bidi="fa-IR"/>
+        </w:rPr>
+        <w:t xml:space="preserve"> and</w:t>
+      </w:r>
+      <w:r>
+        <w:rPr>
+          <w:lang w:bidi="fa-IR"/>
+        </w:rPr>
+        <w:t xml:space="preserve"> </w:t>
+      </w:r>
+      <w:r>
+        <w:rPr>
+          <w:lang w:bidi="fa-IR"/>
+        </w:rPr>
+        <w:t>we can</w:t>
+      </w:r>
+      <w:r>
+        <w:rPr>
+          <w:lang w:bidi="fa-IR"/>
+        </w:rPr>
+        <w:t xml:space="preserve"> test and develop</w:t>
+      </w:r>
+      <w:r>
+        <w:rPr>
+          <w:lang w:bidi="fa-IR"/>
+        </w:rPr>
+        <w:t xml:space="preserve"> </w:t>
+      </w:r>
+      <w:r>
+        <w:rPr>
+          <w:lang w:bidi="fa-IR"/>
+        </w:rPr>
+        <w:t xml:space="preserve">control algorithms </w:t>
+      </w:r>
+      <w:r>
+        <w:rPr>
+          <w:lang w:bidi="fa-IR"/>
+        </w:rPr>
+        <w:t xml:space="preserve">on real </w:t>
+      </w:r>
+      <w:r>
+        <w:rPr>
+          <w:lang w:bidi="fa-IR"/>
+        </w:rPr>
+        <w:t>pseudo</w:t>
+      </w:r>
+      <w:r>
+        <w:rPr>
+          <w:lang w:bidi="fa-IR"/>
+        </w:rPr>
+        <w:t xml:space="preserve">-quadrotor dynamic system </w:t>
+      </w:r>
+      <w:r>
+        <w:rPr>
+          <w:lang w:bidi="fa-IR"/>
+        </w:rPr>
+        <w:t>in safe manner</w:t>
+      </w:r>
+      <w:r>
+        <w:rPr>
+          <w:lang w:bidi="fa-IR"/>
+        </w:rPr>
+        <w:t xml:space="preserve">s. </w:t>
+      </w:r>
+    </w:p>
+    <w:p>
+      <w:pPr>
+        <w:rPr>
+          <w:lang w:bidi="fa-IR"/>
+        </w:rPr>
+      </w:pPr>
+      <w:r>
+        <w:rPr>
+          <w:lang w:bidi="fa-IR"/>
+        </w:rPr>
+        <w:t>The main duty of this system is</w:t>
+      </w:r>
+      <w:r>
+        <w:rPr>
+          <w:lang w:bidi="fa-IR"/>
+        </w:rPr>
+        <w:t xml:space="preserve"> to</w:t>
+      </w:r>
+      <w:r>
+        <w:rPr>
+          <w:lang w:bidi="fa-IR"/>
+        </w:rPr>
+        <w:t xml:space="preserve"> provid</w:t>
+      </w:r>
+      <w:r>
+        <w:rPr>
+          <w:lang w:bidi="fa-IR"/>
+        </w:rPr>
+        <w:t>e</w:t>
+      </w:r>
+      <w:r>
+        <w:rPr>
+          <w:lang w:bidi="fa-IR"/>
+        </w:rPr>
+        <w:t xml:space="preserve"> </w:t>
+      </w:r>
+      <w:r>
+        <w:rPr>
+          <w:lang w:bidi="fa-IR"/>
+        </w:rPr>
+        <w:t xml:space="preserve">a cheap and safe testbed for </w:t>
+      </w:r>
+      <w:r>
+        <w:rPr>
+          <w:lang w:bidi="fa-IR"/>
+        </w:rPr>
+        <w:t>testing</w:t>
+      </w:r>
+      <w:r>
+        <w:rPr>
+          <w:lang w:bidi="fa-IR"/>
+        </w:rPr>
+        <w:t xml:space="preserve"> various</w:t>
+      </w:r>
+      <w:r>
+        <w:rPr>
+          <w:lang w:bidi="fa-IR"/>
+        </w:rPr>
+        <w:t xml:space="preserve"> </w:t>
+      </w:r>
+      <w:r>
+        <w:rPr>
+          <w:lang w:bidi="fa-IR"/>
+        </w:rPr>
+        <w:t xml:space="preserve">types of </w:t>
+      </w:r>
+      <w:r>
+        <w:rPr>
+          <w:lang w:bidi="fa-IR"/>
+        </w:rPr>
+        <w:t>fault</w:t>
+      </w:r>
+      <w:r>
+        <w:rPr>
+          <w:lang w:bidi="fa-IR"/>
+        </w:rPr>
+        <w:t xml:space="preserve"> effects</w:t>
+      </w:r>
+      <w:r>
+        <w:rPr>
+          <w:lang w:bidi="fa-IR"/>
+        </w:rPr>
+        <w:t xml:space="preserve"> that </w:t>
+      </w:r>
+      <w:r>
+        <w:rPr>
+          <w:lang w:bidi="fa-IR"/>
+        </w:rPr>
+        <w:t>can’t</w:t>
+      </w:r>
+      <w:r>
+        <w:rPr>
+          <w:lang w:bidi="fa-IR"/>
+        </w:rPr>
+        <w:t xml:space="preserve"> be inject</w:t>
+      </w:r>
+      <w:r>
+        <w:rPr>
+          <w:lang w:bidi="fa-IR"/>
+        </w:rPr>
+        <w:t>ed</w:t>
+      </w:r>
+      <w:r>
+        <w:rPr>
+          <w:lang w:bidi="fa-IR"/>
+        </w:rPr>
+        <w:t xml:space="preserve"> </w:t>
+      </w:r>
+      <w:r>
+        <w:rPr>
+          <w:lang w:bidi="fa-IR"/>
+        </w:rPr>
+        <w:t>in</w:t>
+      </w:r>
+      <w:r>
+        <w:rPr>
+          <w:lang w:bidi="fa-IR"/>
+        </w:rPr>
+        <w:t xml:space="preserve">to </w:t>
+      </w:r>
+      <w:r>
+        <w:rPr>
+          <w:lang w:bidi="fa-IR"/>
+        </w:rPr>
+        <w:t xml:space="preserve">a </w:t>
+      </w:r>
+      <w:r>
+        <w:rPr>
+          <w:lang w:bidi="fa-IR"/>
+        </w:rPr>
+        <w:t xml:space="preserve">real </w:t>
+      </w:r>
+      <w:r>
+        <w:rPr>
+          <w:lang w:bidi="fa-IR"/>
+        </w:rPr>
+        <w:t xml:space="preserve">flying quadrotor </w:t>
+      </w:r>
+      <w:r>
+        <w:rPr>
+          <w:lang w:bidi="fa-IR"/>
+        </w:rPr>
+        <w:t xml:space="preserve">due to </w:t>
+      </w:r>
+      <w:r>
+        <w:rPr>
+          <w:lang w:bidi="fa-IR"/>
+        </w:rPr>
+        <w:t xml:space="preserve">the </w:t>
+      </w:r>
+      <w:r>
+        <w:rPr>
+          <w:lang w:bidi="fa-IR"/>
+        </w:rPr>
+        <w:t>uncontrollable</w:t>
+      </w:r>
+      <w:r>
+        <w:rPr>
+          <w:lang w:bidi="fa-IR"/>
+        </w:rPr>
+        <w:t xml:space="preserve"> </w:t>
+      </w:r>
+      <w:r>
+        <w:rPr>
+          <w:lang w:bidi="fa-IR"/>
+        </w:rPr>
+        <w:t xml:space="preserve">nature of </w:t>
+      </w:r>
+      <w:r>
+        <w:rPr>
+          <w:lang w:bidi="fa-IR"/>
+        </w:rPr>
+        <w:t xml:space="preserve">this machine. </w:t>
+      </w:r>
+      <w:r>
+        <w:rPr>
+          <w:lang w:bidi="fa-IR"/>
+        </w:rPr>
+        <w:t xml:space="preserve">So, we can test </w:t>
+      </w:r>
+      <w:r>
+        <w:rPr>
+          <w:lang w:bidi="fa-IR"/>
+        </w:rPr>
+        <w:t>f</w:t>
+      </w:r>
+      <w:r>
+        <w:rPr>
+          <w:lang w:bidi="fa-IR"/>
+        </w:rPr>
+        <w:t xml:space="preserve">ault </w:t>
+      </w:r>
+      <w:r>
+        <w:rPr>
+          <w:lang w:bidi="fa-IR"/>
+        </w:rPr>
+        <w:t>t</w:t>
+      </w:r>
+      <w:r>
+        <w:rPr>
+          <w:lang w:bidi="fa-IR"/>
+        </w:rPr>
+        <w:t>olerant control algorithms in this system and then develop them onto</w:t>
+      </w:r>
+      <w:r>
+        <w:rPr>
+          <w:lang w:bidi="fa-IR"/>
+        </w:rPr>
+        <w:t xml:space="preserve"> a</w:t>
+      </w:r>
+      <w:r>
+        <w:rPr>
+          <w:lang w:bidi="fa-IR"/>
+        </w:rPr>
+        <w:t xml:space="preserve"> real quadrotor system.</w:t>
+      </w:r>
+    </w:p>
+    <w:p>
+      <w:pPr>
+        <w:rPr>
+          <w:lang w:bidi="fa-IR"/>
+        </w:rPr>
+      </w:pPr>
+    </w:p>
+    <w:p>
+      <w:pPr>
+        <w:rPr>
+          <w:lang w:bidi="fa-IR"/>
+        </w:rPr>
+      </w:pPr>
+    </w:p>
+    <w:p>
+      <w:pPr>
+        <w:rPr>
+          <w:bCs/>
+          <w:lang w:bidi="fa-IR"/>
+        </w:rPr>
+      </w:pPr>
+    </w:p>
+    <w:p>
+      <w:pPr>
+        <w:rPr>
+          <w:lang w:bidi="fa-IR"/>
+        </w:rPr>
+      </w:pPr>
+    </w:p>
+    <w:p>
+      <w:pPr>
         <w:rPr>
           <w:rFonts w:cstheme="majorBidi"/>
           <w:sz w:val="36"/>
@@ -273,7 +712,7 @@
     </w:p>
     <w:p>
       <w:pPr>
-        <w:jc w:val="center"/>
+        <w:spacing w:line="259" w:lineRule="auto"/>
         <w:rPr>
           <w:rFonts w:cstheme="majorBidi"/>
           <w:sz w:val="36"/>
@@ -281,488 +720,13 @@
           <w:lang w:bidi="fa-IR"/>
         </w:rPr>
       </w:pPr>
-    </w:p>
-    <w:p>
-      <w:pPr>
-        <w:jc w:val="center"/>
+      <w:r>
         <w:rPr>
           <w:rFonts w:cstheme="majorBidi"/>
           <w:sz w:val="36"/>
           <w:szCs w:val="36"/>
           <w:lang w:bidi="fa-IR"/>
         </w:rPr>
-      </w:pPr>
-    </w:p>
-    <w:p>
-      <w:pPr>
-        <w:jc w:val="center"/>
-        <w:rPr>
-          <w:rFonts w:cstheme="majorBidi"/>
-          <w:sz w:val="36"/>
-          <w:szCs w:val="36"/>
-          <w:lang w:bidi="fa-IR"/>
-        </w:rPr>
-      </w:pPr>
-    </w:p>
-    <w:p>
-      <w:pPr>
-        <w:jc w:val="left"/>
-      </w:pPr>
-    </w:p>
-    <w:p>
-      <w:pPr>
-        <w:pStyle w:val="HeaderText"/>
-      </w:pPr>
-      <w:r>
-        <w:t>Abstract</w:t>
-      </w:r>
-    </w:p>
-    <w:p>
-      <w:pPr>
-        <w:rPr>
-          <w:lang w:bidi="fa-IR"/>
-        </w:rPr>
-      </w:pPr>
-      <w:r>
-        <w:rPr>
-          <w:b/>
-          <w:lang w:bidi="fa-IR"/>
-        </w:rPr>
-        <w:t>Thrust Balance</w:t>
-      </w:r>
-      <w:r>
-        <w:rPr>
-          <w:b/>
-          <w:lang w:bidi="fa-IR"/>
-        </w:rPr>
-        <w:t xml:space="preserve"> </w:t>
-      </w:r>
-      <w:r>
-        <w:rPr>
-          <w:lang w:bidi="fa-IR"/>
-        </w:rPr>
-        <w:t>testbed</w:t>
-      </w:r>
-      <w:r>
-        <w:rPr>
-          <w:lang w:bidi="fa-IR"/>
-        </w:rPr>
-        <w:t xml:space="preserve"> is one degree of freedom</w:t>
-      </w:r>
-      <w:r>
-        <w:rPr>
-          <w:lang w:bidi="fa-IR"/>
-        </w:rPr>
-        <w:t>(</w:t>
-      </w:r>
-      <w:r>
-        <w:rPr>
-          <w:rFonts w:hint="cs"/>
-          <w:rtl/>
-          <w:lang w:bidi="fa-IR"/>
-        </w:rPr>
-        <w:t>1</w:t>
-      </w:r>
-      <w:r>
-        <w:rPr>
-          <w:lang w:bidi="fa-IR"/>
-        </w:rPr>
-        <w:t>-DOF)</w:t>
-      </w:r>
-      <w:r>
-        <w:rPr>
-          <w:lang w:bidi="fa-IR"/>
-        </w:rPr>
-        <w:t xml:space="preserve"> representation </w:t>
-      </w:r>
-      <w:r>
-        <w:rPr>
-          <w:lang w:bidi="fa-IR"/>
-        </w:rPr>
-        <w:t xml:space="preserve">of a real </w:t>
-      </w:r>
-      <w:r>
-        <w:rPr>
-          <w:lang w:bidi="fa-IR"/>
-        </w:rPr>
-        <w:t>quadrotor</w:t>
-      </w:r>
-      <w:r>
-        <w:rPr>
-          <w:lang w:bidi="fa-IR"/>
-        </w:rPr>
-        <w:t>(12-DOF)</w:t>
-      </w:r>
-      <w:r>
-        <w:rPr>
-          <w:lang w:bidi="fa-IR"/>
-        </w:rPr>
-        <w:t xml:space="preserve"> system</w:t>
-      </w:r>
-      <w:r>
-        <w:rPr>
-          <w:lang w:bidi="fa-IR"/>
-        </w:rPr>
-        <w:t xml:space="preserve"> built for educational and academic purposes</w:t>
-      </w:r>
-      <w:r>
-        <w:rPr>
-          <w:lang w:bidi="fa-IR"/>
-        </w:rPr>
-        <w:t>.</w:t>
-      </w:r>
-      <w:r>
-        <w:rPr>
-          <w:lang w:bidi="fa-IR"/>
-        </w:rPr>
-        <w:t xml:space="preserve"> </w:t>
-      </w:r>
-      <w:r>
-        <w:rPr>
-          <w:lang w:bidi="fa-IR"/>
-        </w:rPr>
-        <w:t>This system can be used in various research fields related to quadrotors</w:t>
-      </w:r>
-      <w:r>
-        <w:rPr>
-          <w:lang w:bidi="fa-IR"/>
-        </w:rPr>
-        <w:t xml:space="preserve"> and</w:t>
-      </w:r>
-      <w:r>
-        <w:rPr>
-          <w:lang w:bidi="fa-IR"/>
-        </w:rPr>
-        <w:t xml:space="preserve"> </w:t>
-      </w:r>
-      <w:r>
-        <w:rPr>
-          <w:lang w:bidi="fa-IR"/>
-        </w:rPr>
-        <w:t>we can</w:t>
-      </w:r>
-      <w:r>
-        <w:rPr>
-          <w:lang w:bidi="fa-IR"/>
-        </w:rPr>
-        <w:t xml:space="preserve"> test and develop</w:t>
-      </w:r>
-      <w:r>
-        <w:rPr>
-          <w:lang w:bidi="fa-IR"/>
-        </w:rPr>
-        <w:t xml:space="preserve"> </w:t>
-      </w:r>
-      <w:r>
-        <w:rPr>
-          <w:lang w:bidi="fa-IR"/>
-        </w:rPr>
-        <w:t xml:space="preserve">control algorithms </w:t>
-      </w:r>
-      <w:r>
-        <w:rPr>
-          <w:lang w:bidi="fa-IR"/>
-        </w:rPr>
-        <w:t xml:space="preserve">on real </w:t>
-      </w:r>
-      <w:r>
-        <w:rPr>
-          <w:lang w:bidi="fa-IR"/>
-        </w:rPr>
-        <w:t>pseudo</w:t>
-      </w:r>
-      <w:r>
-        <w:rPr>
-          <w:lang w:bidi="fa-IR"/>
-        </w:rPr>
-        <w:t xml:space="preserve">-quadrotor dynamic system </w:t>
-      </w:r>
-      <w:r>
-        <w:rPr>
-          <w:lang w:bidi="fa-IR"/>
-        </w:rPr>
-        <w:t>in safe manner</w:t>
-      </w:r>
-      <w:r>
-        <w:rPr>
-          <w:lang w:bidi="fa-IR"/>
-        </w:rPr>
-        <w:t xml:space="preserve">s. </w:t>
-      </w:r>
-    </w:p>
-    <w:p>
-      <w:pPr>
-        <w:rPr>
-          <w:lang w:bidi="fa-IR"/>
-        </w:rPr>
-      </w:pPr>
-      <w:r>
-        <w:rPr>
-          <w:lang w:bidi="fa-IR"/>
-        </w:rPr>
-        <w:t>The main duty of this system is</w:t>
-      </w:r>
-      <w:r>
-        <w:rPr>
-          <w:lang w:bidi="fa-IR"/>
-        </w:rPr>
-        <w:t xml:space="preserve"> to</w:t>
-      </w:r>
-      <w:r>
-        <w:rPr>
-          <w:lang w:bidi="fa-IR"/>
-        </w:rPr>
-        <w:t xml:space="preserve"> provid</w:t>
-      </w:r>
-      <w:r>
-        <w:rPr>
-          <w:lang w:bidi="fa-IR"/>
-        </w:rPr>
-        <w:t>e</w:t>
-      </w:r>
-      <w:r>
-        <w:rPr>
-          <w:lang w:bidi="fa-IR"/>
-        </w:rPr>
-        <w:t xml:space="preserve"> </w:t>
-      </w:r>
-      <w:r>
-        <w:rPr>
-          <w:lang w:bidi="fa-IR"/>
-        </w:rPr>
-        <w:t xml:space="preserve">a cheap and safe testbed for </w:t>
-      </w:r>
-      <w:r>
-        <w:rPr>
-          <w:lang w:bidi="fa-IR"/>
-        </w:rPr>
-        <w:t>testing</w:t>
-      </w:r>
-      <w:r>
-        <w:rPr>
-          <w:lang w:bidi="fa-IR"/>
-        </w:rPr>
-        <w:t xml:space="preserve"> various</w:t>
-      </w:r>
-      <w:r>
-        <w:rPr>
-          <w:lang w:bidi="fa-IR"/>
-        </w:rPr>
-        <w:t xml:space="preserve"> </w:t>
-      </w:r>
-      <w:r>
-        <w:rPr>
-          <w:lang w:bidi="fa-IR"/>
-        </w:rPr>
-        <w:t xml:space="preserve">types of </w:t>
-      </w:r>
-      <w:r>
-        <w:rPr>
-          <w:lang w:bidi="fa-IR"/>
-        </w:rPr>
-        <w:t>fault</w:t>
-      </w:r>
-      <w:r>
-        <w:rPr>
-          <w:lang w:bidi="fa-IR"/>
-        </w:rPr>
-        <w:t xml:space="preserve"> effects</w:t>
-      </w:r>
-      <w:r>
-        <w:rPr>
-          <w:lang w:bidi="fa-IR"/>
-        </w:rPr>
-        <w:t xml:space="preserve"> that </w:t>
-      </w:r>
-      <w:r>
-        <w:rPr>
-          <w:lang w:bidi="fa-IR"/>
-        </w:rPr>
-        <w:t>can’t</w:t>
-      </w:r>
-      <w:r>
-        <w:rPr>
-          <w:lang w:bidi="fa-IR"/>
-        </w:rPr>
-        <w:t xml:space="preserve"> be inject</w:t>
-      </w:r>
-      <w:r>
-        <w:rPr>
-          <w:lang w:bidi="fa-IR"/>
-        </w:rPr>
-        <w:t>ed</w:t>
-      </w:r>
-      <w:r>
-        <w:rPr>
-          <w:lang w:bidi="fa-IR"/>
-        </w:rPr>
-        <w:t xml:space="preserve"> </w:t>
-      </w:r>
-      <w:r>
-        <w:rPr>
-          <w:lang w:bidi="fa-IR"/>
-        </w:rPr>
-        <w:t>in</w:t>
-      </w:r>
-      <w:r>
-        <w:rPr>
-          <w:lang w:bidi="fa-IR"/>
-        </w:rPr>
-        <w:t xml:space="preserve">to </w:t>
-      </w:r>
-      <w:r>
-        <w:rPr>
-          <w:lang w:bidi="fa-IR"/>
-        </w:rPr>
-        <w:t xml:space="preserve">a </w:t>
-      </w:r>
-      <w:r>
-        <w:rPr>
-          <w:lang w:bidi="fa-IR"/>
-        </w:rPr>
-        <w:t xml:space="preserve">real </w:t>
-      </w:r>
-      <w:r>
-        <w:rPr>
-          <w:lang w:bidi="fa-IR"/>
-        </w:rPr>
-        <w:t xml:space="preserve">flying quadrotor </w:t>
-      </w:r>
-      <w:r>
-        <w:rPr>
-          <w:lang w:bidi="fa-IR"/>
-        </w:rPr>
-        <w:t xml:space="preserve">due to </w:t>
-      </w:r>
-      <w:r>
-        <w:rPr>
-          <w:lang w:bidi="fa-IR"/>
-        </w:rPr>
-        <w:t xml:space="preserve">the </w:t>
-      </w:r>
-      <w:r>
-        <w:rPr>
-          <w:lang w:bidi="fa-IR"/>
-        </w:rPr>
-        <w:t>uncontrollable</w:t>
-      </w:r>
-      <w:r>
-        <w:rPr>
-          <w:lang w:bidi="fa-IR"/>
-        </w:rPr>
-        <w:t xml:space="preserve"> </w:t>
-      </w:r>
-      <w:r>
-        <w:rPr>
-          <w:lang w:bidi="fa-IR"/>
-        </w:rPr>
-        <w:t xml:space="preserve">nature of </w:t>
-      </w:r>
-      <w:r>
-        <w:rPr>
-          <w:lang w:bidi="fa-IR"/>
-        </w:rPr>
-        <w:t xml:space="preserve">this machine. </w:t>
-      </w:r>
-      <w:r>
-        <w:rPr>
-          <w:lang w:bidi="fa-IR"/>
-        </w:rPr>
-        <w:t xml:space="preserve">So, we can test </w:t>
-      </w:r>
-      <w:r>
-        <w:rPr>
-          <w:lang w:bidi="fa-IR"/>
-        </w:rPr>
-        <w:t>f</w:t>
-      </w:r>
-      <w:r>
-        <w:rPr>
-          <w:lang w:bidi="fa-IR"/>
-        </w:rPr>
-        <w:t xml:space="preserve">ault </w:t>
-      </w:r>
-      <w:r>
-        <w:rPr>
-          <w:lang w:bidi="fa-IR"/>
-        </w:rPr>
-        <w:t>t</w:t>
-      </w:r>
-      <w:r>
-        <w:rPr>
-          <w:lang w:bidi="fa-IR"/>
-        </w:rPr>
-        <w:t>olerant control algorithms in this system and then develop them onto</w:t>
-      </w:r>
-      <w:r>
-        <w:rPr>
-          <w:lang w:bidi="fa-IR"/>
-        </w:rPr>
-        <w:t xml:space="preserve"> a</w:t>
-      </w:r>
-      <w:r>
-        <w:rPr>
-          <w:lang w:bidi="fa-IR"/>
-        </w:rPr>
-        <w:t xml:space="preserve"> real quadrotor system.</w:t>
-      </w:r>
-    </w:p>
-    <w:p>
-      <w:pPr>
-        <w:rPr>
-          <w:lang w:bidi="fa-IR"/>
-        </w:rPr>
-      </w:pPr>
-    </w:p>
-    <w:p>
-      <w:pPr>
-        <w:rPr>
-          <w:lang w:bidi="fa-IR"/>
-        </w:rPr>
-      </w:pPr>
-    </w:p>
-    <w:p>
-      <w:pPr>
-        <w:rPr>
-          <w:bCs/>
-          <w:lang w:bidi="fa-IR"/>
-        </w:rPr>
-      </w:pPr>
-    </w:p>
-    <w:p>
-      <w:pPr>
-        <w:rPr>
-          <w:lang w:bidi="fa-IR"/>
-        </w:rPr>
-      </w:pPr>
-    </w:p>
-    <w:p>
-      <w:pPr>
-        <w:rPr>
-          <w:rFonts w:cstheme="majorBidi"/>
-          <w:sz w:val="36"/>
-          <w:szCs w:val="36"/>
-          <w:lang w:bidi="fa-IR"/>
-        </w:rPr>
-      </w:pPr>
-    </w:p>
-    <w:p>
-      <w:pPr>
-        <w:spacing w:line="259" w:lineRule="auto"/>
-        <w:rPr>
-          <w:rFonts w:cstheme="majorBidi"/>
-          <w:sz w:val="36"/>
-          <w:szCs w:val="36"/>
-          <w:lang w:bidi="fa-IR"/>
-        </w:rPr>
-      </w:pPr>
-      <w:r>
-        <w:rPr>
-          <w:rFonts w:cstheme="majorBidi"/>
-          <w:sz w:val="36"/>
-          <w:szCs w:val="36"/>
-          <w:lang w:bidi="fa-IR"/>
-        </w:rPr>
         <w:br w:type="page"/>
       </w:r>
     </w:p>
@@ -802,14 +766,11 @@
     <w:p>
       <w:pPr>
         <w:pStyle w:val="Heading2"/>
-        <w:rPr>
-          <w:lang w:bidi="fa-IR"/>
-        </w:rPr>
       </w:pPr>
       <w:r>
         <w:rPr>
           <w:rStyle w:val="fontstyle01"/>
-          <w:rFonts w:ascii="Calibri" w:hAnsi="Calibri"/>
+          <w:rFonts w:ascii="Times New Roman" w:hAnsi="Times New Roman"/>
           <w:i w:val="0"/>
           <w:iCs w:val="0"/>
           <w:color w:val="auto"/>
@@ -990,7 +951,31 @@
           <w:szCs w:val="59"/>
           <w:lang w:val="en-US"/>
         </w:rPr>
-        <w:t>xed on a plastic stand at a height where the</w:t>
+        <w:t xml:space="preserve">xed on a plastic stand at a height </w:t>
+      </w:r>
+      <w:proofErr w:type="gramStart"/>
+      <w:r>
+        <w:rPr>
+          <w:rFonts w:ascii="ff1" w:hAnsi="ff1"/>
+          <w:color w:val="000000"/>
+          <w:spacing w:val="2"/>
+          <w:sz w:val="59"/>
+          <w:szCs w:val="59"/>
+          <w:lang w:val="en-US"/>
+        </w:rPr>
+        <w:t>where</w:t>
+      </w:r>
+      <w:proofErr w:type="gramEnd"/>
+      <w:r>
+        <w:rPr>
+          <w:rFonts w:ascii="ff1" w:hAnsi="ff1"/>
+          <w:color w:val="000000"/>
+          <w:spacing w:val="2"/>
+          <w:sz w:val="59"/>
+          <w:szCs w:val="59"/>
+          <w:lang w:val="en-US"/>
+        </w:rPr>
+        <w:t xml:space="preserve"> the</w:t>
       </w:r>
     </w:p>
     <w:p>
@@ -1353,7 +1338,31 @@
           <w:szCs w:val="59"/>
           <w:lang w:val="en-US"/>
         </w:rPr>
-        <w:t>xed on a plastic stand at a height where the</w:t>
+        <w:t xml:space="preserve">xed on a plastic stand at a height </w:t>
+      </w:r>
+      <w:proofErr w:type="gramStart"/>
+      <w:r>
+        <w:rPr>
+          <w:rFonts w:ascii="ff1" w:hAnsi="ff1"/>
+          <w:color w:val="000000"/>
+          <w:spacing w:val="2"/>
+          <w:sz w:val="59"/>
+          <w:szCs w:val="59"/>
+          <w:lang w:val="en-US"/>
+        </w:rPr>
+        <w:t>where</w:t>
+      </w:r>
+      <w:proofErr w:type="gramEnd"/>
+      <w:r>
+        <w:rPr>
+          <w:rFonts w:ascii="ff1" w:hAnsi="ff1"/>
+          <w:color w:val="000000"/>
+          <w:spacing w:val="2"/>
+          <w:sz w:val="59"/>
+          <w:szCs w:val="59"/>
+          <w:lang w:val="en-US"/>
+        </w:rPr>
+        <w:t xml:space="preserve"> the</w:t>
       </w:r>
     </w:p>
     <w:p>
@@ -1862,29 +1871,549 @@
     </w:p>
     <w:p>
       <w:pPr>
+        <w:pStyle w:val="Heading3"/>
+      </w:pPr>
+      <w:r>
+        <w:t xml:space="preserve"> newton’s </w:t>
+      </w:r>
+      <w:r>
+        <w:t xml:space="preserve">second </w:t>
+      </w:r>
+      <w:r>
+        <w:t>law</w:t>
+      </w:r>
+    </w:p>
+    <w:p>
+      <w:pPr>
+        <w:rPr>
+          <w:rtl/>
+          <w:lang w:val="en-GB" w:bidi="fa-IR"/>
+        </w:rPr>
+      </w:pPr>
+      <w:r>
+        <w:rPr>
+          <w:shd w:val="clear" w:color="auto" w:fill="FFFFFF"/>
+        </w:rPr>
+        <w:t> The relationship between torque, moment of inertia and angular acceleration is given by</w:t>
+      </w:r>
+    </w:p>
+    <w:tbl>
+      <w:tblPr>
+        <w:tblStyle w:val="TableGrid"/>
+        <w:tblW w:w="0" w:type="auto"/>
+        <w:tblBorders>
+          <w:top w:val="none" w:sz="0" w:space="0" w:color="auto"/>
+          <w:left w:val="none" w:sz="0" w:space="0" w:color="auto"/>
+          <w:bottom w:val="none" w:sz="0" w:space="0" w:color="auto"/>
+          <w:right w:val="none" w:sz="0" w:space="0" w:color="auto"/>
+          <w:insideH w:val="none" w:sz="0" w:space="0" w:color="auto"/>
+          <w:insideV w:val="none" w:sz="0" w:space="0" w:color="auto"/>
+        </w:tblBorders>
+        <w:tblLook w:val="04A0" w:firstRow="1" w:lastRow="0" w:firstColumn="1" w:lastColumn="0" w:noHBand="0" w:noVBand="1"/>
+      </w:tblPr>
+      <w:tblGrid>
+        <w:gridCol w:w="4675"/>
+        <w:gridCol w:w="4675"/>
+      </w:tblGrid>
+      <w:tr>
+        <w:tc>
+          <w:tcPr>
+            <w:tcW w:w="4675" w:type="dxa"/>
+          </w:tcPr>
+          <w:p>
+            <w:pPr>
+              <w:jc w:val="left"/>
+              <w:rPr>
+                <w:lang w:val="en-GB" w:bidi="fa-IR"/>
+              </w:rPr>
+            </w:pPr>
+            <w:r>
+              <w:rPr>
+                <w:position w:val="-10"/>
+                <w:lang w:val="en-GB" w:bidi="fa-IR"/>
+              </w:rPr>
+              <w:object w:dxaOrig="800" w:dyaOrig="420" w14:anchorId="0E25F423">
+                <v:shapetype id="_x0000_t75" coordsize="21600,21600" o:spt="75" o:preferrelative="t" path="m@4@5l@4@11@9@11@9@5xe" filled="f" stroked="f">
+                  <v:stroke joinstyle="miter"/>
+                  <v:formulas>
+                    <v:f eqn="if lineDrawn pixelLineWidth 0"/>
+                    <v:f eqn="sum @0 1 0"/>
+                    <v:f eqn="sum 0 0 @1"/>
+                    <v:f eqn="prod @2 1 2"/>
+                    <v:f eqn="prod @3 21600 pixelWidth"/>
+                    <v:f eqn="prod @3 21600 pixelHeight"/>
+                    <v:f eqn="sum @0 0 1"/>
+                    <v:f eqn="prod @6 1 2"/>
+                    <v:f eqn="prod @7 21600 pixelWidth"/>
+                    <v:f eqn="sum @8 21600 0"/>
+                    <v:f eqn="prod @7 21600 pixelHeight"/>
+                    <v:f eqn="sum @10 21600 0"/>
+                  </v:formulas>
+                  <v:path o:extrusionok="f" gradientshapeok="t" o:connecttype="rect"/>
+                  <o:lock v:ext="edit" aspectratio="t"/>
+                </v:shapetype>
+                <v:shape id="_x0000_i1244" type="#_x0000_t75" style="width:40.2pt;height:21.05pt" o:ole="">
+                  <v:imagedata r:id="rId6" o:title=""/>
+                </v:shape>
+                <o:OLEObject Type="Embed" ProgID="Equation.DSMT4" ShapeID="_x0000_i1244" DrawAspect="Content" ObjectID="_1693928228" r:id="rId7"/>
+              </w:object>
+            </w:r>
+          </w:p>
+        </w:tc>
+        <w:tc>
+          <w:tcPr>
+            <w:tcW w:w="4675" w:type="dxa"/>
+          </w:tcPr>
+          <w:p>
+            <w:pPr>
+              <w:jc w:val="right"/>
+              <w:rPr>
+                <w:lang w:val="en-GB" w:bidi="fa-IR"/>
+              </w:rPr>
+            </w:pPr>
+            <w:r>
+              <w:rPr>
+                <w:lang w:val="en-GB" w:bidi="fa-IR"/>
+              </w:rPr>
+              <w:t>1-1</w:t>
+            </w:r>
+          </w:p>
+        </w:tc>
+      </w:tr>
+    </w:tbl>
+    <w:p>
+      <w:pPr>
+        <w:jc w:val="left"/>
+        <w:rPr>
+          <w:lang w:val="en-GB" w:bidi="fa-IR"/>
+        </w:rPr>
+      </w:pPr>
+      <w:r>
+        <w:rPr>
+          <w:lang w:val="en-GB" w:bidi="fa-IR"/>
+        </w:rPr>
+        <w:t xml:space="preserve">Where </w:t>
+      </w:r>
+      <w:r>
+        <w:rPr>
+          <w:b/>
+          <w:lang w:val="en-GB" w:bidi="fa-IR"/>
+        </w:rPr>
+        <w:t>I</w:t>
+      </w:r>
+      <w:r>
+        <w:rPr>
+          <w:lang w:val="en-GB" w:bidi="fa-IR"/>
+        </w:rPr>
+        <w:t xml:space="preserve"> </w:t>
+      </w:r>
+      <w:proofErr w:type="gramStart"/>
+      <w:r>
+        <w:rPr>
+          <w:lang w:val="en-GB" w:bidi="fa-IR"/>
+        </w:rPr>
+        <w:t>is</w:t>
+      </w:r>
+      <w:proofErr w:type="gramEnd"/>
+      <w:r>
+        <w:rPr>
+          <w:lang w:val="en-GB" w:bidi="fa-IR"/>
+        </w:rPr>
+        <w:t xml:space="preserve"> moment of inertia and </w:t>
+      </w:r>
+      <w:r>
+        <w:rPr>
+          <w:b/>
+          <w:lang w:val="en-GB" w:bidi="fa-IR"/>
+        </w:rPr>
+        <w:t>τ</w:t>
+      </w:r>
+      <w:r>
+        <w:rPr>
+          <w:lang w:val="en-GB" w:bidi="fa-IR"/>
+        </w:rPr>
+        <w:t xml:space="preserve"> is torque applied to the pivot and equal to </w:t>
+      </w:r>
+    </w:p>
+    <w:tbl>
+      <w:tblPr>
+        <w:tblStyle w:val="TableGrid"/>
+        <w:tblW w:w="0" w:type="auto"/>
+        <w:tblBorders>
+          <w:top w:val="none" w:sz="0" w:space="0" w:color="auto"/>
+          <w:left w:val="none" w:sz="0" w:space="0" w:color="auto"/>
+          <w:bottom w:val="none" w:sz="0" w:space="0" w:color="auto"/>
+          <w:right w:val="none" w:sz="0" w:space="0" w:color="auto"/>
+          <w:insideH w:val="none" w:sz="0" w:space="0" w:color="auto"/>
+          <w:insideV w:val="none" w:sz="0" w:space="0" w:color="auto"/>
+        </w:tblBorders>
+        <w:tblLook w:val="04A0" w:firstRow="1" w:lastRow="0" w:firstColumn="1" w:lastColumn="0" w:noHBand="0" w:noVBand="1"/>
+      </w:tblPr>
+      <w:tblGrid>
+        <w:gridCol w:w="4675"/>
+        <w:gridCol w:w="4675"/>
+      </w:tblGrid>
+      <w:tr>
+        <w:tc>
+          <w:tcPr>
+            <w:tcW w:w="4675" w:type="dxa"/>
+          </w:tcPr>
+          <w:p>
+            <w:pPr>
+              <w:jc w:val="left"/>
+              <w:rPr>
+                <w:lang w:val="en-GB" w:bidi="fa-IR"/>
+              </w:rPr>
+            </w:pPr>
+            <w:r>
+              <w:rPr>
+                <w:position w:val="-22"/>
+                <w:lang w:val="en-GB" w:bidi="fa-IR"/>
+              </w:rPr>
+              <w:object w:dxaOrig="2799" w:dyaOrig="499" w14:anchorId="00687797">
+                <v:shape id="_x0000_i1383" type="#_x0000_t75" style="width:139.8pt;height:24.8pt" o:ole="">
+                  <v:imagedata r:id="rId8" o:title=""/>
+                </v:shape>
+                <o:OLEObject Type="Embed" ProgID="Equation.DSMT4" ShapeID="_x0000_i1383" DrawAspect="Content" ObjectID="_1693928229" r:id="rId9"/>
+              </w:object>
+            </w:r>
+          </w:p>
+        </w:tc>
+        <w:tc>
+          <w:tcPr>
+            <w:tcW w:w="4675" w:type="dxa"/>
+          </w:tcPr>
+          <w:p>
+            <w:pPr>
+              <w:jc w:val="right"/>
+              <w:rPr>
+                <w:lang w:val="en-GB" w:bidi="fa-IR"/>
+              </w:rPr>
+            </w:pPr>
+            <w:r>
+              <w:rPr>
+                <w:lang w:val="en-GB" w:bidi="fa-IR"/>
+              </w:rPr>
+              <w:t>1-1</w:t>
+            </w:r>
+          </w:p>
+        </w:tc>
+      </w:tr>
+    </w:tbl>
+    <w:p>
+      <w:r>
+        <w:t>As with the translating systems, friction is the most difficult to model accurately and we will generally only consider viscous friction.  The constitutive equation relating angular velocity, torque and friction coefficient is</w:t>
+      </w:r>
+    </w:p>
+    <w:tbl>
+      <w:tblPr>
+        <w:tblStyle w:val="TableGrid"/>
+        <w:tblW w:w="0" w:type="auto"/>
+        <w:tblBorders>
+          <w:top w:val="none" w:sz="0" w:space="0" w:color="auto"/>
+          <w:left w:val="none" w:sz="0" w:space="0" w:color="auto"/>
+          <w:bottom w:val="none" w:sz="0" w:space="0" w:color="auto"/>
+          <w:right w:val="none" w:sz="0" w:space="0" w:color="auto"/>
+          <w:insideH w:val="none" w:sz="0" w:space="0" w:color="auto"/>
+          <w:insideV w:val="none" w:sz="0" w:space="0" w:color="auto"/>
+        </w:tblBorders>
+        <w:tblLook w:val="04A0" w:firstRow="1" w:lastRow="0" w:firstColumn="1" w:lastColumn="0" w:noHBand="0" w:noVBand="1"/>
+      </w:tblPr>
+      <w:tblGrid>
+        <w:gridCol w:w="4675"/>
+        <w:gridCol w:w="4675"/>
+      </w:tblGrid>
+      <w:tr>
+        <w:tc>
+          <w:tcPr>
+            <w:tcW w:w="4675" w:type="dxa"/>
+          </w:tcPr>
+          <w:p>
+            <w:pPr>
+              <w:jc w:val="left"/>
+              <w:rPr>
+                <w:lang w:val="en-GB" w:bidi="fa-IR"/>
+              </w:rPr>
+            </w:pPr>
+            <w:r>
+              <w:rPr>
+                <w:position w:val="-10"/>
+                <w:lang w:val="en-GB" w:bidi="fa-IR"/>
+              </w:rPr>
+              <w:object w:dxaOrig="880" w:dyaOrig="420" w14:anchorId="09BB5E1D">
+                <v:shape id="_x0000_i1246" type="#_x0000_t75" style="width:43.95pt;height:21.05pt" o:ole="">
+                  <v:imagedata r:id="rId10" o:title=""/>
+                </v:shape>
+                <o:OLEObject Type="Embed" ProgID="Equation.DSMT4" ShapeID="_x0000_i1246" DrawAspect="Content" ObjectID="_1693928230" r:id="rId11"/>
+              </w:object>
+            </w:r>
+          </w:p>
+        </w:tc>
+        <w:tc>
+          <w:tcPr>
+            <w:tcW w:w="4675" w:type="dxa"/>
+          </w:tcPr>
+          <w:p>
+            <w:pPr>
+              <w:jc w:val="right"/>
+              <w:rPr>
+                <w:lang w:val="en-GB" w:bidi="fa-IR"/>
+              </w:rPr>
+            </w:pPr>
+            <w:r>
+              <w:rPr>
+                <w:lang w:val="en-GB" w:bidi="fa-IR"/>
+              </w:rPr>
+              <w:t>1-2</w:t>
+            </w:r>
+          </w:p>
+        </w:tc>
+      </w:tr>
+    </w:tbl>
+    <w:p>
+      <w:pPr>
+        <w:jc w:val="center"/>
+        <w:rPr>
+          <w:lang w:val="en-US"/>
+        </w:rPr>
+      </w:pPr>
+    </w:p>
+    <w:p>
+      <w:pPr>
+        <w:rPr>
+          <w:lang w:val="en-GB"/>
+        </w:rPr>
+      </w:pPr>
+      <w:r>
+        <w:rPr>
+          <w:lang w:val="en-GB"/>
+        </w:rPr>
+        <w:t>Finally,</w:t>
+      </w:r>
+      <w:r>
+        <w:rPr>
+          <w:lang w:val="en-GB"/>
+        </w:rPr>
+        <w:t xml:space="preserve"> the system’s dynamic equation is </w:t>
+      </w:r>
+    </w:p>
+    <w:tbl>
+      <w:tblPr>
+        <w:tblStyle w:val="TableGrid"/>
+        <w:tblW w:w="0" w:type="auto"/>
+        <w:tblLook w:val="04A0" w:firstRow="1" w:lastRow="0" w:firstColumn="1" w:lastColumn="0" w:noHBand="0" w:noVBand="1"/>
+      </w:tblPr>
+      <w:tblGrid>
+        <w:gridCol w:w="4675"/>
+        <w:gridCol w:w="4675"/>
+      </w:tblGrid>
+      <w:tr>
+        <w:tc>
+          <w:tcPr>
+            <w:tcW w:w="4675" w:type="dxa"/>
+            <w:tcBorders>
+              <w:top w:val="nil"/>
+              <w:left w:val="nil"/>
+              <w:bottom w:val="nil"/>
+              <w:right w:val="nil"/>
+            </w:tcBorders>
+          </w:tcPr>
+          <w:p>
+            <w:pPr>
+              <w:jc w:val="left"/>
+              <w:rPr>
+                <w:lang w:val="en-GB"/>
+              </w:rPr>
+            </w:pPr>
+            <w:r>
+              <w:rPr>
+                <w:position w:val="-10"/>
+                <w:lang w:val="en-GB" w:bidi="fa-IR"/>
+              </w:rPr>
+              <w:object w:dxaOrig="1420" w:dyaOrig="420" w14:anchorId="493D7DE3">
+                <v:shape id="_x0000_i1240" type="#_x0000_t75" style="width:71.05pt;height:21.05pt" o:ole="">
+                  <v:imagedata r:id="rId12" o:title=""/>
+                </v:shape>
+                <o:OLEObject Type="Embed" ProgID="Equation.DSMT4" ShapeID="_x0000_i1240" DrawAspect="Content" ObjectID="_1693928231" r:id="rId13"/>
+              </w:object>
+            </w:r>
+          </w:p>
+        </w:tc>
+        <w:tc>
+          <w:tcPr>
+            <w:tcW w:w="4675" w:type="dxa"/>
+            <w:tcBorders>
+              <w:top w:val="nil"/>
+              <w:left w:val="nil"/>
+              <w:bottom w:val="nil"/>
+              <w:right w:val="nil"/>
+            </w:tcBorders>
+          </w:tcPr>
+          <w:p>
+            <w:pPr>
+              <w:jc w:val="right"/>
+              <w:rPr>
+                <w:lang w:val="en-GB"/>
+              </w:rPr>
+            </w:pPr>
+            <w:r>
+              <w:rPr>
+                <w:lang w:val="en-GB"/>
+              </w:rPr>
+              <w:t>1-3</w:t>
+            </w:r>
+          </w:p>
+        </w:tc>
+      </w:tr>
+    </w:tbl>
+    <w:p>
+      <w:pPr>
+        <w:rPr>
+          <w:lang w:val="en-GB"/>
+        </w:rPr>
+      </w:pPr>
+      <w:r>
+        <w:rPr>
+          <w:lang w:val="en-GB"/>
+        </w:rPr>
+        <w:t>Resulting in a modified model</w:t>
+      </w:r>
+    </w:p>
+    <w:tbl>
+      <w:tblPr>
+        <w:tblStyle w:val="TableGrid"/>
+        <w:tblW w:w="0" w:type="auto"/>
+        <w:tblLook w:val="04A0" w:firstRow="1" w:lastRow="0" w:firstColumn="1" w:lastColumn="0" w:noHBand="0" w:noVBand="1"/>
+      </w:tblPr>
+      <w:tblGrid>
+        <w:gridCol w:w="4675"/>
+        <w:gridCol w:w="4675"/>
+      </w:tblGrid>
+      <w:tr>
+        <w:tc>
+          <w:tcPr>
+            <w:tcW w:w="4675" w:type="dxa"/>
+            <w:tcBorders>
+              <w:top w:val="nil"/>
+              <w:left w:val="nil"/>
+              <w:bottom w:val="nil"/>
+              <w:right w:val="nil"/>
+            </w:tcBorders>
+          </w:tcPr>
+          <w:p>
+            <w:pPr>
+              <w:jc w:val="left"/>
+              <w:rPr>
+                <w:lang w:val="en-GB" w:bidi="fa-IR"/>
+              </w:rPr>
+            </w:pPr>
+            <w:r>
+              <w:rPr>
+                <w:position w:val="-10"/>
+              </w:rPr>
+              <w:object w:dxaOrig="1460" w:dyaOrig="420" w14:anchorId="165C6DF2">
+                <v:shape id="_x0000_i1248" type="#_x0000_t75" style="width:72.95pt;height:21.05pt" o:ole="">
+                  <v:imagedata r:id="rId14" o:title=""/>
+                </v:shape>
+                <o:OLEObject Type="Embed" ProgID="Equation.DSMT4" ShapeID="_x0000_i1248" DrawAspect="Content" ObjectID="_1693928232" r:id="rId15"/>
+              </w:object>
+            </w:r>
+          </w:p>
+          <w:p>
+            <w:pPr>
+              <w:jc w:val="right"/>
+              <w:rPr>
+                <w:lang w:val="en-GB"/>
+              </w:rPr>
+            </w:pPr>
+          </w:p>
+        </w:tc>
+        <w:tc>
+          <w:tcPr>
+            <w:tcW w:w="4675" w:type="dxa"/>
+            <w:tcBorders>
+              <w:top w:val="nil"/>
+              <w:left w:val="nil"/>
+              <w:bottom w:val="nil"/>
+              <w:right w:val="nil"/>
+            </w:tcBorders>
+          </w:tcPr>
+          <w:p>
+            <w:pPr>
+              <w:jc w:val="right"/>
+              <w:rPr>
+                <w:lang w:val="en-GB"/>
+              </w:rPr>
+            </w:pPr>
+            <w:r>
+              <w:rPr>
+                <w:lang w:val="en-GB"/>
+              </w:rPr>
+              <w:t>1-3</w:t>
+            </w:r>
+          </w:p>
+        </w:tc>
+      </w:tr>
+    </w:tbl>
+    <w:p>
+      <w:pPr>
+        <w:pStyle w:val="Heading3"/>
+        <w:numPr>
+          <w:ilvl w:val="0"/>
+          <w:numId w:val="0"/>
+        </w:numPr>
+        <w:ind w:left="720"/>
+      </w:pPr>
+    </w:p>
+    <w:p>
+      <w:pPr>
+        <w:rPr>
+          <w:lang w:val="en-GB"/>
+        </w:rPr>
+      </w:pPr>
+    </w:p>
+    <w:p>
+      <w:pPr>
+        <w:rPr>
+          <w:lang w:val="en-GB"/>
+        </w:rPr>
+      </w:pPr>
+    </w:p>
+    <w:p>
+      <w:pPr>
+        <w:rPr>
+          <w:lang w:val="en-GB"/>
+        </w:rPr>
+      </w:pPr>
+    </w:p>
+    <w:p>
+      <w:pPr>
+        <w:rPr>
+          <w:lang w:val="en-GB"/>
+        </w:rPr>
+      </w:pPr>
+    </w:p>
+    <w:p>
+      <w:pPr>
+        <w:rPr>
+          <w:lang w:val="en-GB"/>
+        </w:rPr>
+      </w:pPr>
+    </w:p>
+    <w:p>
+      <w:pPr>
+        <w:rPr>
+          <w:lang w:val="en-GB"/>
+        </w:rPr>
+      </w:pPr>
+    </w:p>
+    <w:p>
+      <w:pPr>
         <w:pStyle w:val="Heading2"/>
       </w:pPr>
       <w:r>
-        <w:t xml:space="preserve"> newton’s </w:t>
-      </w:r>
-      <w:r>
-        <w:t xml:space="preserve">second </w:t>
-      </w:r>
-      <w:r>
-        <w:t>law</w:t>
-      </w:r>
-    </w:p>
-    <w:p>
-      <w:pPr>
-        <w:rPr>
-          <w:shd w:val="clear" w:color="auto" w:fill="FFFFFF"/>
-        </w:rPr>
-      </w:pPr>
-      <w:r>
-        <w:rPr>
-          <w:shd w:val="clear" w:color="auto" w:fill="FFFFFF"/>
-        </w:rPr>
-        <w:t> The relationship between torque, moment of inertia and angular acceleration is given by:</w:t>
+        <w:lastRenderedPageBreak/>
+        <w:t>System modelling</w:t>
       </w:r>
     </w:p>
     <w:p>
@@ -1897,211 +2426,271 @@
         <w:rPr>
           <w:lang w:val="en-GB"/>
         </w:rPr>
-        <w:drawing>
-          <wp:inline distT="0" distB="0" distL="0" distR="0" wp14:anchorId="4E762775" wp14:editId="25D48E05">
-            <wp:extent cx="4753638" cy="409632"/>
-            <wp:effectExtent l="0" t="0" r="8890" b="9525"/>
-            <wp:docPr id="1" name="Picture 1"/>
-            <wp:cNvGraphicFramePr>
-              <a:graphicFrameLocks xmlns:a="http://schemas.openxmlformats.org/drawingml/2006/main" noChangeAspect="1"/>
-            </wp:cNvGraphicFramePr>
-            <a:graphic xmlns:a="http://schemas.openxmlformats.org/drawingml/2006/main">
-              <a:graphicData uri="http://schemas.openxmlformats.org/drawingml/2006/picture">
-                <pic:pic xmlns:pic="http://schemas.openxmlformats.org/drawingml/2006/picture">
-                  <pic:nvPicPr>
-                    <pic:cNvPr id="1" name=""/>
-                    <pic:cNvPicPr/>
-                  </pic:nvPicPr>
-                  <pic:blipFill>
-                    <a:blip r:embed="rId6"/>
-                    <a:stretch>
-                      <a:fillRect/>
-                    </a:stretch>
-                  </pic:blipFill>
-                  <pic:spPr>
-                    <a:xfrm>
-                      <a:off x="0" y="0"/>
-                      <a:ext cx="4753638" cy="409632"/>
-                    </a:xfrm>
-                    <a:prstGeom prst="rect">
-                      <a:avLst/>
-                    </a:prstGeom>
-                  </pic:spPr>
-                </pic:pic>
-              </a:graphicData>
-            </a:graphic>
-          </wp:inline>
-        </w:drawing>
-      </w:r>
-    </w:p>
-    <w:p>
-      <w:pPr>
-        <w:rPr>
-          <w:lang w:val="en-US"/>
-        </w:rPr>
-      </w:pPr>
-      <w:r>
-        <w:lastRenderedPageBreak/>
-        <w:t>As with the translating systems, friction is the most difficult of the three elements to model accurately and we will generally only consider viscous friction.  The constitutive equation relating angular velocity, torque and friction coefficient is</w:t>
-      </w:r>
-    </w:p>
-    <w:p>
-      <w:pPr>
-        <w:pStyle w:val="equation"/>
-        <w:spacing w:before="0" w:beforeAutospacing="0" w:after="0" w:afterAutospacing="0" w:line="336" w:lineRule="atLeast"/>
-        <w:ind w:right="240" w:firstLine="288"/>
-        <w:jc w:val="center"/>
-        <w:rPr>
-          <w:rFonts w:ascii="Helvetica" w:hAnsi="Helvetica"/>
-          <w:color w:val="333333"/>
-        </w:rPr>
-      </w:pPr>
-      <w:r>
-        <w:rPr>
-          <w:rFonts w:ascii="Helvetica" w:hAnsi="Helvetica"/>
-          <w:color w:val="333333"/>
-        </w:rPr>
-        <w:t> </w:t>
-      </w:r>
-      <w:r>
-        <w:rPr>
-          <w:rFonts w:ascii="Helvetica" w:hAnsi="Helvetica"/>
-          <w:noProof/>
-          <w:color w:val="333333"/>
-        </w:rPr>
-        <w:drawing>
-          <wp:inline distT="0" distB="0" distL="0" distR="0" wp14:anchorId="3F409FED" wp14:editId="4B49B861">
-            <wp:extent cx="946150" cy="230505"/>
-            <wp:effectExtent l="0" t="0" r="6350" b="0"/>
-            <wp:docPr id="3" name="Picture 3"/>
-            <wp:cNvGraphicFramePr>
-              <a:graphicFrameLocks xmlns:a="http://schemas.openxmlformats.org/drawingml/2006/main" noChangeAspect="1"/>
-            </wp:cNvGraphicFramePr>
-            <a:graphic xmlns:a="http://schemas.openxmlformats.org/drawingml/2006/main">
-              <a:graphicData uri="http://schemas.openxmlformats.org/drawingml/2006/picture">
-                <pic:pic xmlns:pic="http://schemas.openxmlformats.org/drawingml/2006/picture">
-                  <pic:nvPicPr>
-                    <pic:cNvPr id="0" name="Picture 1"/>
-                    <pic:cNvPicPr>
-                      <a:picLocks noChangeAspect="1" noChangeArrowheads="1"/>
-                    </pic:cNvPicPr>
-                  </pic:nvPicPr>
-                  <pic:blipFill>
-                    <a:blip r:embed="rId7">
-                      <a:extLst>
-                        <a:ext uri="{28A0092B-C50C-407E-A947-70E740481C1C}">
-                          <a14:useLocalDpi xmlns:a14="http://schemas.microsoft.com/office/drawing/2010/main" val="0"/>
-                        </a:ext>
-                      </a:extLst>
-                    </a:blip>
-                    <a:srcRect/>
-                    <a:stretch>
-                      <a:fillRect/>
-                    </a:stretch>
-                  </pic:blipFill>
-                  <pic:spPr bwMode="auto">
-                    <a:xfrm>
-                      <a:off x="0" y="0"/>
-                      <a:ext cx="946150" cy="230505"/>
-                    </a:xfrm>
-                    <a:prstGeom prst="rect">
-                      <a:avLst/>
-                    </a:prstGeom>
-                    <a:noFill/>
-                    <a:ln>
-                      <a:noFill/>
-                    </a:ln>
-                  </pic:spPr>
-                </pic:pic>
-              </a:graphicData>
-            </a:graphic>
-          </wp:inline>
-        </w:drawing>
-      </w:r>
-      <w:r>
-        <w:rPr>
-          <w:rFonts w:ascii="Helvetica" w:hAnsi="Helvetica"/>
-          <w:color w:val="333333"/>
-        </w:rPr>
-        <w:t>            (</w:t>
-      </w:r>
-      <w:r>
-        <w:rPr>
-          <w:rStyle w:val="Emphasis"/>
-          <w:rFonts w:ascii="Helvetica" w:hAnsi="Helvetica"/>
-          <w:color w:val="333333"/>
-        </w:rPr>
-        <w:t>Translating system equivalent:</w:t>
-      </w:r>
-      <w:r>
-        <w:rPr>
-          <w:rFonts w:ascii="Helvetica" w:hAnsi="Helvetica"/>
-          <w:color w:val="333333"/>
-        </w:rPr>
-        <w:t> </w:t>
-      </w:r>
-      <w:r>
-        <w:rPr>
-          <w:rFonts w:ascii="Helvetica" w:hAnsi="Helvetica"/>
-          <w:noProof/>
-          <w:color w:val="333333"/>
-        </w:rPr>
-        <w:drawing>
-          <wp:inline distT="0" distB="0" distL="0" distR="0" wp14:anchorId="2D440A4F" wp14:editId="1C7570E9">
-            <wp:extent cx="842645" cy="174625"/>
-            <wp:effectExtent l="0" t="0" r="0" b="0"/>
-            <wp:docPr id="2" name="Picture 2"/>
-            <wp:cNvGraphicFramePr>
-              <a:graphicFrameLocks xmlns:a="http://schemas.openxmlformats.org/drawingml/2006/main" noChangeAspect="1"/>
-            </wp:cNvGraphicFramePr>
-            <a:graphic xmlns:a="http://schemas.openxmlformats.org/drawingml/2006/main">
-              <a:graphicData uri="http://schemas.openxmlformats.org/drawingml/2006/picture">
-                <pic:pic xmlns:pic="http://schemas.openxmlformats.org/drawingml/2006/picture">
-                  <pic:nvPicPr>
-                    <pic:cNvPr id="0" name="Picture 2"/>
-                    <pic:cNvPicPr>
-                      <a:picLocks noChangeAspect="1" noChangeArrowheads="1"/>
-                    </pic:cNvPicPr>
-                  </pic:nvPicPr>
-                  <pic:blipFill>
-                    <a:blip r:embed="rId8">
-                      <a:extLst>
-                        <a:ext uri="{28A0092B-C50C-407E-A947-70E740481C1C}">
-                          <a14:useLocalDpi xmlns:a14="http://schemas.microsoft.com/office/drawing/2010/main" val="0"/>
-                        </a:ext>
-                      </a:extLst>
-                    </a:blip>
-                    <a:srcRect/>
-                    <a:stretch>
-                      <a:fillRect/>
-                    </a:stretch>
-                  </pic:blipFill>
-                  <pic:spPr bwMode="auto">
-                    <a:xfrm>
-                      <a:off x="0" y="0"/>
-                      <a:ext cx="842645" cy="174625"/>
-                    </a:xfrm>
-                    <a:prstGeom prst="rect">
-                      <a:avLst/>
-                    </a:prstGeom>
-                    <a:noFill/>
-                    <a:ln>
-                      <a:noFill/>
-                    </a:ln>
-                  </pic:spPr>
-                </pic:pic>
-              </a:graphicData>
-            </a:graphic>
-          </wp:inline>
-        </w:drawing>
-      </w:r>
-      <w:r>
-        <w:rPr>
-          <w:rFonts w:ascii="Helvetica" w:hAnsi="Helvetica"/>
-          <w:color w:val="333333"/>
-        </w:rPr>
-        <w:t>)</w:t>
-      </w:r>
+        <w:t xml:space="preserve">From last section we have </w:t>
+      </w:r>
+    </w:p>
+    <w:tbl>
+      <w:tblPr>
+        <w:tblStyle w:val="TableGrid"/>
+        <w:tblW w:w="0" w:type="auto"/>
+        <w:tblBorders>
+          <w:top w:val="none" w:sz="0" w:space="0" w:color="auto"/>
+          <w:left w:val="none" w:sz="0" w:space="0" w:color="auto"/>
+          <w:bottom w:val="none" w:sz="0" w:space="0" w:color="auto"/>
+          <w:right w:val="none" w:sz="0" w:space="0" w:color="auto"/>
+          <w:insideH w:val="none" w:sz="0" w:space="0" w:color="auto"/>
+          <w:insideV w:val="none" w:sz="0" w:space="0" w:color="auto"/>
+        </w:tblBorders>
+        <w:tblLook w:val="04A0" w:firstRow="1" w:lastRow="0" w:firstColumn="1" w:lastColumn="0" w:noHBand="0" w:noVBand="1"/>
+      </w:tblPr>
+      <w:tblGrid>
+        <w:gridCol w:w="4473"/>
+        <w:gridCol w:w="4473"/>
+      </w:tblGrid>
+      <w:tr>
+        <w:trPr>
+          <w:trHeight w:val="144"/>
+        </w:trPr>
+        <w:tc>
+          <w:tcPr>
+            <w:tcW w:w="4473" w:type="dxa"/>
+          </w:tcPr>
+          <w:p>
+            <w:pPr>
+              <w:jc w:val="left"/>
+              <w:rPr>
+                <w:lang w:val="en-GB" w:bidi="fa-IR"/>
+              </w:rPr>
+            </w:pPr>
+            <w:r>
+              <w:rPr>
+                <w:position w:val="-10"/>
+              </w:rPr>
+              <w:object w:dxaOrig="2040" w:dyaOrig="420" w14:anchorId="5A8249A8">
+                <v:shape id="_x0000_i1323" type="#_x0000_t75" style="width:101.9pt;height:21.05pt" o:ole="">
+                  <v:imagedata r:id="rId16" o:title=""/>
+                </v:shape>
+                <o:OLEObject Type="Embed" ProgID="Equation.DSMT4" ShapeID="_x0000_i1323" DrawAspect="Content" ObjectID="_1693928233" r:id="rId17"/>
+              </w:object>
+            </w:r>
+          </w:p>
+        </w:tc>
+        <w:tc>
+          <w:tcPr>
+            <w:tcW w:w="4473" w:type="dxa"/>
+          </w:tcPr>
+          <w:p>
+            <w:pPr>
+              <w:jc w:val="right"/>
+              <w:rPr>
+                <w:lang w:val="en-GB"/>
+              </w:rPr>
+            </w:pPr>
+            <w:r>
+              <w:rPr>
+                <w:lang w:val="en-GB"/>
+              </w:rPr>
+              <w:t>1-</w:t>
+            </w:r>
+            <w:r>
+              <w:rPr>
+                <w:lang w:val="en-GB"/>
+              </w:rPr>
+              <w:t>n</w:t>
+            </w:r>
+          </w:p>
+        </w:tc>
+      </w:tr>
+    </w:tbl>
+    <w:p>
+      <w:r>
+        <w:rPr>
+          <w:lang w:val="en-GB"/>
+        </w:rPr>
+        <w:t xml:space="preserve">By assuming </w:t>
+      </w:r>
+      <w:r>
+        <w:rPr>
+          <w:position w:val="-6"/>
+        </w:rPr>
+        <w:object w:dxaOrig="380" w:dyaOrig="340" w14:anchorId="57978FA6">
+          <v:shape id="_x0000_i1329" type="#_x0000_t75" style="width:19.15pt;height:16.85pt" o:ole="">
+            <v:imagedata r:id="rId18" o:title=""/>
+          </v:shape>
+          <o:OLEObject Type="Embed" ProgID="Equation.DSMT4" ShapeID="_x0000_i1329" DrawAspect="Content" ObjectID="_1693928234" r:id="rId19"/>
+        </w:object>
+      </w:r>
+      <w:r>
+        <w:t xml:space="preserve"> is control input we can rewrite the equation</w:t>
+      </w:r>
+    </w:p>
+    <w:tbl>
+      <w:tblPr>
+        <w:tblStyle w:val="TableGrid"/>
+        <w:tblW w:w="0" w:type="auto"/>
+        <w:tblBorders>
+          <w:top w:val="none" w:sz="0" w:space="0" w:color="auto"/>
+          <w:left w:val="none" w:sz="0" w:space="0" w:color="auto"/>
+          <w:bottom w:val="none" w:sz="0" w:space="0" w:color="auto"/>
+          <w:right w:val="none" w:sz="0" w:space="0" w:color="auto"/>
+          <w:insideH w:val="none" w:sz="0" w:space="0" w:color="auto"/>
+          <w:insideV w:val="none" w:sz="0" w:space="0" w:color="auto"/>
+        </w:tblBorders>
+        <w:tblLook w:val="04A0" w:firstRow="1" w:lastRow="0" w:firstColumn="1" w:lastColumn="0" w:noHBand="0" w:noVBand="1"/>
+      </w:tblPr>
+      <w:tblGrid>
+        <w:gridCol w:w="4473"/>
+        <w:gridCol w:w="4473"/>
+      </w:tblGrid>
+      <w:tr>
+        <w:trPr>
+          <w:trHeight w:val="144"/>
+        </w:trPr>
+        <w:tc>
+          <w:tcPr>
+            <w:tcW w:w="4473" w:type="dxa"/>
+          </w:tcPr>
+          <w:p>
+            <w:pPr>
+              <w:jc w:val="left"/>
+              <w:rPr>
+                <w:lang w:val="en-GB" w:bidi="fa-IR"/>
+              </w:rPr>
+            </w:pPr>
+            <w:r>
+              <w:rPr>
+                <w:position w:val="-24"/>
+              </w:rPr>
+              <w:object w:dxaOrig="2100" w:dyaOrig="720" w14:anchorId="61D5AE7E">
+                <v:shape id="_x0000_i1337" type="#_x0000_t75" style="width:105.2pt;height:36pt" o:ole="">
+                  <v:imagedata r:id="rId20" o:title=""/>
+                </v:shape>
+                <o:OLEObject Type="Embed" ProgID="Equation.DSMT4" ShapeID="_x0000_i1337" DrawAspect="Content" ObjectID="_1693928235" r:id="rId21"/>
+              </w:object>
+            </w:r>
+          </w:p>
+        </w:tc>
+        <w:tc>
+          <w:tcPr>
+            <w:tcW w:w="4473" w:type="dxa"/>
+          </w:tcPr>
+          <w:p>
+            <w:pPr>
+              <w:jc w:val="right"/>
+              <w:rPr>
+                <w:lang w:val="en-GB"/>
+              </w:rPr>
+            </w:pPr>
+            <w:r>
+              <w:rPr>
+                <w:lang w:val="en-GB"/>
+              </w:rPr>
+              <w:t>1-n</w:t>
+            </w:r>
+          </w:p>
+        </w:tc>
+      </w:tr>
+    </w:tbl>
+    <w:p>
+      <w:r>
+        <w:t xml:space="preserve">Finally, the state space of system is </w:t>
+      </w:r>
+    </w:p>
+    <w:tbl>
+      <w:tblPr>
+        <w:tblStyle w:val="TableGrid"/>
+        <w:tblW w:w="0" w:type="auto"/>
+        <w:tblBorders>
+          <w:top w:val="none" w:sz="0" w:space="0" w:color="auto"/>
+          <w:left w:val="none" w:sz="0" w:space="0" w:color="auto"/>
+          <w:bottom w:val="none" w:sz="0" w:space="0" w:color="auto"/>
+          <w:right w:val="none" w:sz="0" w:space="0" w:color="auto"/>
+          <w:insideH w:val="none" w:sz="0" w:space="0" w:color="auto"/>
+          <w:insideV w:val="none" w:sz="0" w:space="0" w:color="auto"/>
+        </w:tblBorders>
+        <w:tblLook w:val="04A0" w:firstRow="1" w:lastRow="0" w:firstColumn="1" w:lastColumn="0" w:noHBand="0" w:noVBand="1"/>
+      </w:tblPr>
+      <w:tblGrid>
+        <w:gridCol w:w="5220"/>
+        <w:gridCol w:w="3726"/>
+      </w:tblGrid>
+      <w:tr>
+        <w:trPr>
+          <w:trHeight w:val="144"/>
+        </w:trPr>
+        <w:tc>
+          <w:tcPr>
+            <w:tcW w:w="5220" w:type="dxa"/>
+          </w:tcPr>
+          <w:p>
+            <w:pPr>
+              <w:jc w:val="left"/>
+              <w:rPr>
+                <w:lang w:val="en-GB" w:bidi="fa-IR"/>
+              </w:rPr>
+            </w:pPr>
+            <w:r>
+              <w:rPr>
+                <w:position w:val="-48"/>
+              </w:rPr>
+              <w:object w:dxaOrig="2940" w:dyaOrig="1080" w14:anchorId="69B7B8F6">
+                <v:shape id="_x0000_i1381" type="#_x0000_t75" style="width:146.8pt;height:54.25pt" o:ole="">
+                  <v:imagedata r:id="rId22" o:title=""/>
+                </v:shape>
+                <o:OLEObject Type="Embed" ProgID="Equation.DSMT4" ShapeID="_x0000_i1381" DrawAspect="Content" ObjectID="_1693928236" r:id="rId23"/>
+              </w:object>
+            </w:r>
+          </w:p>
+        </w:tc>
+        <w:tc>
+          <w:tcPr>
+            <w:tcW w:w="3726" w:type="dxa"/>
+          </w:tcPr>
+          <w:p>
+            <w:pPr>
+              <w:jc w:val="right"/>
+              <w:rPr>
+                <w:lang w:val="en-GB"/>
+              </w:rPr>
+            </w:pPr>
+            <w:r>
+              <w:rPr>
+                <w:lang w:val="en-GB"/>
+              </w:rPr>
+              <w:t>1-n</w:t>
+            </w:r>
+          </w:p>
+        </w:tc>
+      </w:tr>
+    </w:tbl>
+    <w:p/>
+    <w:p>
+      <w:pPr>
+        <w:rPr>
+          <w:lang w:val="en-GB"/>
+        </w:rPr>
+      </w:pPr>
+    </w:p>
+    <w:p>
+      <w:pPr>
+        <w:rPr>
+          <w:lang w:val="en-GB"/>
+        </w:rPr>
+      </w:pPr>
+    </w:p>
+    <w:p>
+      <w:pPr>
+        <w:rPr>
+          <w:lang w:val="en-GB"/>
+        </w:rPr>
+      </w:pPr>
+    </w:p>
+    <w:p>
+      <w:pPr>
+        <w:rPr>
+          <w:lang w:val="en-GB"/>
+        </w:rPr>
+      </w:pPr>
     </w:p>
     <w:p>
       <w:pPr>
@@ -2287,46 +2876,19 @@
     </w:p>
     <w:p>
       <w:pPr>
-        <w:rPr>
-          <w:lang w:bidi="fa-IR"/>
-        </w:rPr>
-      </w:pPr>
-    </w:p>
-    <w:p>
-      <w:pPr>
-        <w:rPr>
-          <w:lang w:bidi="fa-IR"/>
-        </w:rPr>
-      </w:pPr>
-    </w:p>
-    <w:p>
-      <w:pPr>
-        <w:rPr>
-          <w:lang w:bidi="fa-IR"/>
-        </w:rPr>
-      </w:pPr>
-    </w:p>
-    <w:p>
-      <w:pPr>
-        <w:rPr>
-          <w:lang w:bidi="fa-IR"/>
-        </w:rPr>
-      </w:pPr>
-    </w:p>
-    <w:p>
-      <w:pPr>
-        <w:rPr>
-          <w:lang w:bidi="fa-IR"/>
-        </w:rPr>
-      </w:pPr>
-    </w:p>
-    <w:p>
-      <w:pPr>
-        <w:spacing w:line="259" w:lineRule="auto"/>
-        <w:rPr>
-          <w:lang w:bidi="fa-IR"/>
-        </w:rPr>
-      </w:pPr>
+        <w:tabs>
+          <w:tab w:val="left" w:pos="1300"/>
+        </w:tabs>
+        <w:rPr>
+          <w:lang w:bidi="fa-IR"/>
+        </w:rPr>
+      </w:pPr>
+      <w:r>
+        <w:rPr>
+          <w:lang w:bidi="fa-IR"/>
+        </w:rPr>
+        <w:tab/>
+      </w:r>
       <w:r>
         <w:rPr>
           <w:lang w:bidi="fa-IR"/>
@@ -2556,7 +3118,7 @@
   <w:abstractNum w:abstractNumId="1" w15:restartNumberingAfterBreak="0">
     <w:nsid w:val="59CB04E0"/>
     <w:multiLevelType w:val="multilevel"/>
-    <w:tmpl w:val="7F428D88"/>
+    <w:tmpl w:val="1EC60990"/>
     <w:lvl w:ilvl="0">
       <w:start w:val="1"/>
       <w:numFmt w:val="decimal"/>
@@ -3247,8 +3809,9 @@
     <w:basedOn w:val="Normal"/>
     <w:next w:val="Normal"/>
     <w:link w:val="Heading1Char"/>
+    <w:autoRedefine/>
     <w:qFormat/>
-    <w:rsid w:val="008C081A"/>
+    <w:rsid w:val="00AE582C"/>
     <w:pPr>
       <w:keepNext/>
       <w:pageBreakBefore/>
@@ -3259,11 +3822,11 @@
       <w:outlineLvl w:val="0"/>
     </w:pPr>
     <w:rPr>
-      <w:rFonts w:ascii="Arial" w:eastAsiaTheme="minorHAnsi" w:hAnsi="Arial" w:cstheme="minorBidi"/>
+      <w:rFonts w:eastAsiaTheme="minorHAnsi" w:cstheme="minorBidi"/>
       <w:b/>
       <w:bCs/>
       <w:kern w:val="32"/>
-      <w:sz w:val="32"/>
+      <w:sz w:val="40"/>
       <w:szCs w:val="32"/>
       <w:lang w:val="en-GB"/>
     </w:rPr>
@@ -3273,8 +3836,9 @@
     <w:basedOn w:val="Heading1"/>
     <w:next w:val="Normal"/>
     <w:link w:val="Heading2Char"/>
+    <w:autoRedefine/>
     <w:qFormat/>
-    <w:rsid w:val="008C081A"/>
+    <w:rsid w:val="00AE582C"/>
     <w:pPr>
       <w:pageBreakBefore w:val="0"/>
       <w:numPr>
@@ -3287,7 +3851,7 @@
       <w:outlineLvl w:val="1"/>
     </w:pPr>
     <w:rPr>
-      <w:rFonts w:ascii="Calibri" w:eastAsia="Times New Roman" w:hAnsi="Calibri" w:cs="Times New Roman"/>
+      <w:rFonts w:eastAsia="Times New Roman" w:cs="Times New Roman"/>
       <w:sz w:val="36"/>
       <w:szCs w:val="28"/>
     </w:rPr>
@@ -3297,8 +3861,9 @@
     <w:basedOn w:val="Normal"/>
     <w:next w:val="Normal"/>
     <w:link w:val="Heading3Char"/>
+    <w:autoRedefine/>
     <w:qFormat/>
-    <w:rsid w:val="008C081A"/>
+    <w:rsid w:val="00753B46"/>
     <w:pPr>
       <w:keepNext/>
       <w:numPr>
@@ -3312,9 +3877,9 @@
       <w:outlineLvl w:val="2"/>
     </w:pPr>
     <w:rPr>
-      <w:rFonts w:ascii="Arial" w:hAnsi="Arial"/>
       <w:b/>
       <w:bCs/>
+      <w:sz w:val="28"/>
       <w:szCs w:val="26"/>
       <w:lang w:val="en-GB"/>
     </w:rPr>
@@ -3439,8 +4004,9 @@
   </w:style>
   <w:style w:type="character" w:default="1" w:styleId="DefaultParagraphFont">
     <w:name w:val="Default Paragraph Font"/>
+    <w:uiPriority w:val="1"/>
     <w:semiHidden/>
-    <w:rsid w:val="008C081A"/>
+    <w:unhideWhenUsed/>
   </w:style>
   <w:style w:type="table" w:default="1" w:styleId="TableNormal">
     <w:name w:val="Normal Table"/>
@@ -3462,18 +4028,17 @@
     <w:uiPriority w:val="99"/>
     <w:semiHidden/>
     <w:unhideWhenUsed/>
-    <w:rsid w:val="008C081A"/>
   </w:style>
   <w:style w:type="character" w:customStyle="1" w:styleId="Heading1Char">
     <w:name w:val="Heading 1 Char"/>
     <w:link w:val="Heading1"/>
-    <w:rsid w:val="008C081A"/>
-    <w:rPr>
-      <w:rFonts w:ascii="Arial" w:hAnsi="Arial"/>
+    <w:rsid w:val="00AE582C"/>
+    <w:rPr>
+      <w:rFonts w:ascii="Times New Roman" w:hAnsi="Times New Roman"/>
       <w:b/>
       <w:bCs/>
       <w:kern w:val="32"/>
-      <w:sz w:val="32"/>
+      <w:sz w:val="40"/>
       <w:szCs w:val="32"/>
       <w:lang w:val="en-GB"/>
     </w:rPr>
@@ -3482,9 +4047,9 @@
     <w:name w:val="Heading 2 Char"/>
     <w:basedOn w:val="DefaultParagraphFont"/>
     <w:link w:val="Heading2"/>
-    <w:rsid w:val="00F75BD0"/>
-    <w:rPr>
-      <w:rFonts w:ascii="Calibri" w:eastAsia="Times New Roman" w:hAnsi="Calibri" w:cs="Times New Roman"/>
+    <w:rsid w:val="00AE582C"/>
+    <w:rPr>
+      <w:rFonts w:ascii="Times New Roman" w:eastAsia="Times New Roman" w:hAnsi="Times New Roman" w:cs="Times New Roman"/>
       <w:b/>
       <w:bCs/>
       <w:kern w:val="32"/>
@@ -3525,6 +4090,7 @@
   </w:style>
   <w:style w:type="character" w:customStyle="1" w:styleId="SubtitleChar">
     <w:name w:val="Subtitle Char"/>
+    <w:aliases w:val="Project Title Char"/>
     <w:basedOn w:val="DefaultParagraphFont"/>
     <w:link w:val="Subtitle"/>
     <w:rsid w:val="008C081A"/>
@@ -3550,12 +4116,12 @@
     <w:name w:val="Heading 3 Char"/>
     <w:basedOn w:val="DefaultParagraphFont"/>
     <w:link w:val="Heading3"/>
-    <w:rsid w:val="00F75BD0"/>
-    <w:rPr>
-      <w:rFonts w:ascii="Arial" w:eastAsia="Times New Roman" w:hAnsi="Arial" w:cs="Times New Roman"/>
+    <w:rsid w:val="00753B46"/>
+    <w:rPr>
+      <w:rFonts w:ascii="Times New Roman" w:eastAsia="Times New Roman" w:hAnsi="Times New Roman" w:cs="Times New Roman"/>
       <w:b/>
       <w:bCs/>
-      <w:sz w:val="24"/>
+      <w:sz w:val="28"/>
       <w:szCs w:val="26"/>
       <w:lang w:val="en-GB"/>
     </w:rPr>
@@ -3937,6 +4503,7 @@
   </w:style>
   <w:style w:type="character" w:customStyle="1" w:styleId="TitleChar">
     <w:name w:val="Title Char"/>
+    <w:aliases w:val="Report Type Char"/>
     <w:basedOn w:val="DefaultParagraphFont"/>
     <w:link w:val="Title"/>
     <w:rsid w:val="008C081A"/>
@@ -4200,6 +4767,25 @@
       <w:i/>
       <w:iCs/>
     </w:rPr>
+  </w:style>
+  <w:style w:type="table" w:styleId="TableGrid">
+    <w:name w:val="Table Grid"/>
+    <w:basedOn w:val="TableNormal"/>
+    <w:uiPriority w:val="39"/>
+    <w:rsid w:val="00EB6601"/>
+    <w:pPr>
+      <w:spacing w:after="0" w:line="240" w:lineRule="auto"/>
+    </w:pPr>
+    <w:tblPr>
+      <w:tblBorders>
+        <w:top w:val="single" w:sz="4" w:space="0" w:color="auto"/>
+        <w:left w:val="single" w:sz="4" w:space="0" w:color="auto"/>
+        <w:bottom w:val="single" w:sz="4" w:space="0" w:color="auto"/>
+        <w:right w:val="single" w:sz="4" w:space="0" w:color="auto"/>
+        <w:insideH w:val="single" w:sz="4" w:space="0" w:color="auto"/>
+        <w:insideV w:val="single" w:sz="4" w:space="0" w:color="auto"/>
+      </w:tblBorders>
+    </w:tblPr>
   </w:style>
 </w:styles>
 </file>

</xml_diff>